<commit_message>
cetak topi n spt BN dp4n32 dan dp4t27
</commit_message>
<xml_diff>
--- a/14. DP 5N39 (COKLAT TUA K16) 5T39(HIJAU MUDA TOSCA K6)/Setting Baju (Hal depan) F4 PDH.docx
+++ b/14. DP 5N39 (COKLAT TUA K16) 5T39(HIJAU MUDA TOSCA K6)/Setting Baju (Hal depan) F4 PDH.docx
@@ -157,7 +157,7 @@
                 <w:sz w:val="44"/>
                 <w:szCs w:val="18"/>
               </w:rPr>
-              <w:t>i17</w:t>
+              <w:t>i19</w:t>
             </w:r>
             <w:r>
               <w:rPr>
@@ -188,6 +188,7 @@
                 <w:lang w:val="en-US"/>
               </w:rPr>
             </w:pPr>
+            <w:proofErr w:type="spellStart"/>
             <w:r>
               <w:rPr>
                 <w:rFonts w:ascii="Source Sans Pro" w:hAnsi="Source Sans Pro"/>
@@ -195,8 +196,69 @@
                 <w:szCs w:val="17"/>
                 <w:lang w:val="en-US"/>
               </w:rPr>
-              <w:t>Praktisi Seragam Dinas 30 Tahun</w:t>
-            </w:r>
+              <w:t>Praktisi</w:t>
+            </w:r>
+            <w:proofErr w:type="spellEnd"/>
+            <w:r>
+              <w:rPr>
+                <w:rFonts w:ascii="Source Sans Pro" w:hAnsi="Source Sans Pro"/>
+                <w:sz w:val="17"/>
+                <w:szCs w:val="17"/>
+                <w:lang w:val="en-US"/>
+              </w:rPr>
+              <w:t xml:space="preserve"> </w:t>
+            </w:r>
+            <w:proofErr w:type="spellStart"/>
+            <w:r>
+              <w:rPr>
+                <w:rFonts w:ascii="Source Sans Pro" w:hAnsi="Source Sans Pro"/>
+                <w:sz w:val="17"/>
+                <w:szCs w:val="17"/>
+                <w:lang w:val="en-US"/>
+              </w:rPr>
+              <w:t>Seragam</w:t>
+            </w:r>
+            <w:proofErr w:type="spellEnd"/>
+            <w:r>
+              <w:rPr>
+                <w:rFonts w:ascii="Source Sans Pro" w:hAnsi="Source Sans Pro"/>
+                <w:sz w:val="17"/>
+                <w:szCs w:val="17"/>
+                <w:lang w:val="en-US"/>
+              </w:rPr>
+              <w:t xml:space="preserve"> </w:t>
+            </w:r>
+            <w:proofErr w:type="spellStart"/>
+            <w:r>
+              <w:rPr>
+                <w:rFonts w:ascii="Source Sans Pro" w:hAnsi="Source Sans Pro"/>
+                <w:sz w:val="17"/>
+                <w:szCs w:val="17"/>
+                <w:lang w:val="en-US"/>
+              </w:rPr>
+              <w:t>Dinas</w:t>
+            </w:r>
+            <w:proofErr w:type="spellEnd"/>
+            <w:r>
+              <w:rPr>
+                <w:rFonts w:ascii="Source Sans Pro" w:hAnsi="Source Sans Pro"/>
+                <w:sz w:val="17"/>
+                <w:szCs w:val="17"/>
+                <w:lang w:val="en-US"/>
+              </w:rPr>
+              <w:t xml:space="preserve"> 30 </w:t>
+            </w:r>
+            <w:proofErr w:type="spellStart"/>
+            <w:r>
+              <w:rPr>
+                <w:rFonts w:ascii="Source Sans Pro" w:hAnsi="Source Sans Pro"/>
+                <w:sz w:val="17"/>
+                <w:szCs w:val="17"/>
+                <w:lang w:val="en-US"/>
+              </w:rPr>
+              <w:t>Tahun</w:t>
+            </w:r>
+            <w:proofErr w:type="spellEnd"/>
           </w:p>
           <w:p>
             <w:pPr>
@@ -329,7 +391,7 @@
                 <w:noProof/>
                 <w:sz w:val="28"/>
               </w:rPr>
-              <w:t>DAVID LOGO B.</w:t>
+              <w:t>DIMAS ARIFIN</w:t>
             </w:r>
             <w:r>
               <w:rPr>
@@ -382,7 +444,7 @@
                 <w:szCs w:val="28"/>
                 <w:lang w:val="en-US"/>
               </w:rPr>
-              <w:instrText xml:space="preserve"> MERGEFIELD SEPATU </w:instrText>
+              <w:instrText xml:space="preserve"> MERGEFIELD SPT </w:instrText>
             </w:r>
             <w:r>
               <w:rPr>
@@ -399,7 +461,7 @@
                 <w:szCs w:val="28"/>
                 <w:lang w:val="en-US"/>
               </w:rPr>
-              <w:t>39</w:t>
+              <w:t>41</w:t>
             </w:r>
             <w:r>
               <w:rPr>
@@ -486,8 +548,16 @@
                 <w:lang w:val="en-US"/>
               </w:rPr>
               <w:tab/>
+            </w:r>
+            <w:proofErr w:type="spellStart"/>
+            <w:proofErr w:type="gramStart"/>
+            <w:r>
+              <w:rPr>
+                <w:lang w:val="en-US"/>
+              </w:rPr>
               <w:t>Topi</w:t>
             </w:r>
+            <w:proofErr w:type="spellEnd"/>
             <w:r>
               <w:t xml:space="preserve"> </w:t>
             </w:r>
@@ -495,7 +565,14 @@
               <w:rPr>
                 <w:lang w:val="en-US"/>
               </w:rPr>
-              <w:t xml:space="preserve">: </w:t>
+              <w:t>:</w:t>
+            </w:r>
+            <w:proofErr w:type="gramEnd"/>
+            <w:r>
+              <w:rPr>
+                <w:lang w:val="en-US"/>
+              </w:rPr>
+              <w:t xml:space="preserve"> </w:t>
             </w:r>
             <w:r>
               <w:rPr>
@@ -528,7 +605,7 @@
                 <w:szCs w:val="28"/>
                 <w:lang w:val="en-US"/>
               </w:rPr>
-              <w:t>55</w:t>
+              <w:t>58</w:t>
             </w:r>
             <w:r>
               <w:rPr>
@@ -697,6 +774,7 @@
                 <w:lang w:val="en-US"/>
               </w:rPr>
             </w:pPr>
+            <w:proofErr w:type="spellStart"/>
             <w:r>
               <w:rPr>
                 <w:sz w:val="20"/>
@@ -705,6 +783,7 @@
               </w:rPr>
               <w:t>Uk</w:t>
             </w:r>
+            <w:proofErr w:type="spellEnd"/>
             <w:r>
               <w:rPr>
                 <w:sz w:val="20"/>
@@ -764,7 +843,7 @@
                 <w:sz w:val="30"/>
                 <w:szCs w:val="30"/>
               </w:rPr>
-              <w:t>45</w:t>
+              <w:t>47</w:t>
             </w:r>
             <w:r>
               <w:rPr>
@@ -818,7 +897,7 @@
                 <w:szCs w:val="30"/>
                 <w:lang w:val="en-US"/>
               </w:rPr>
-              <w:t>24</w:t>
+              <w:t>23</w:t>
             </w:r>
             <w:r>
               <w:rPr>
@@ -873,7 +952,7 @@
                 <w:szCs w:val="30"/>
                 <w:lang w:val="en-US"/>
               </w:rPr>
-              <w:t>18</w:t>
+              <w:t>19</w:t>
             </w:r>
             <w:r>
               <w:rPr>
@@ -928,7 +1007,7 @@
                 <w:szCs w:val="30"/>
                 <w:lang w:val="en-US"/>
               </w:rPr>
-              <w:t>28</w:t>
+              <w:t>29</w:t>
             </w:r>
             <w:r>
               <w:rPr>
@@ -983,7 +1062,7 @@
                 <w:szCs w:val="30"/>
                 <w:lang w:val="en-US"/>
               </w:rPr>
-              <w:t>26</w:t>
+              <w:t>27</w:t>
             </w:r>
             <w:r>
               <w:rPr>
@@ -1038,7 +1117,7 @@
                 <w:szCs w:val="30"/>
                 <w:lang w:val="en-US"/>
               </w:rPr>
-              <w:t>28</w:t>
+              <w:t>29</w:t>
             </w:r>
             <w:r>
               <w:rPr>
@@ -1093,7 +1172,7 @@
                 <w:szCs w:val="30"/>
                 <w:lang w:val="en-US"/>
               </w:rPr>
-              <w:t>65</w:t>
+              <w:t>68</w:t>
             </w:r>
             <w:r>
               <w:rPr>
@@ -1148,7 +1227,7 @@
                 <w:szCs w:val="30"/>
                 <w:lang w:val="en-US"/>
               </w:rPr>
-              <w:t>43</w:t>
+              <w:t>42</w:t>
             </w:r>
             <w:r>
               <w:rPr>
@@ -1187,14 +1266,52 @@
               </w:rPr>
               <w:tab/>
             </w:r>
+            <w:proofErr w:type="spellStart"/>
             <w:r>
               <w:rPr>
                 <w:sz w:val="20"/>
                 <w:szCs w:val="32"/>
                 <w:lang w:val="en-US"/>
               </w:rPr>
-              <w:t>Krah dalam hitam</w:t>
-            </w:r>
+              <w:t>Krah</w:t>
+            </w:r>
+            <w:proofErr w:type="spellEnd"/>
+            <w:r>
+              <w:rPr>
+                <w:sz w:val="20"/>
+                <w:szCs w:val="32"/>
+                <w:lang w:val="en-US"/>
+              </w:rPr>
+              <w:t xml:space="preserve"> </w:t>
+            </w:r>
+            <w:proofErr w:type="spellStart"/>
+            <w:r>
+              <w:rPr>
+                <w:sz w:val="20"/>
+                <w:szCs w:val="32"/>
+                <w:lang w:val="en-US"/>
+              </w:rPr>
+              <w:t>dalam</w:t>
+            </w:r>
+            <w:proofErr w:type="spellEnd"/>
+            <w:r>
+              <w:rPr>
+                <w:sz w:val="20"/>
+                <w:szCs w:val="32"/>
+                <w:lang w:val="en-US"/>
+              </w:rPr>
+              <w:t xml:space="preserve"> </w:t>
+            </w:r>
+            <w:proofErr w:type="spellStart"/>
+            <w:r>
+              <w:rPr>
+                <w:sz w:val="20"/>
+                <w:szCs w:val="32"/>
+                <w:lang w:val="en-US"/>
+              </w:rPr>
+              <w:t>hitam</w:t>
+            </w:r>
+            <w:proofErr w:type="spellEnd"/>
           </w:p>
           <w:p>
             <w:pPr>
@@ -1338,7 +1455,7 @@
                 <w:sz w:val="44"/>
                 <w:szCs w:val="18"/>
               </w:rPr>
-              <w:t>i17</w:t>
+              <w:t>i19</w:t>
             </w:r>
             <w:r>
               <w:rPr>
@@ -1369,6 +1486,7 @@
                 <w:lang w:val="en-US"/>
               </w:rPr>
             </w:pPr>
+            <w:proofErr w:type="spellStart"/>
             <w:r>
               <w:rPr>
                 <w:rFonts w:ascii="Source Sans Pro" w:hAnsi="Source Sans Pro"/>
@@ -1376,8 +1494,69 @@
                 <w:szCs w:val="17"/>
                 <w:lang w:val="en-US"/>
               </w:rPr>
-              <w:t>Praktisi Seragam Dinas 30 Tahun</w:t>
-            </w:r>
+              <w:t>Praktisi</w:t>
+            </w:r>
+            <w:proofErr w:type="spellEnd"/>
+            <w:r>
+              <w:rPr>
+                <w:rFonts w:ascii="Source Sans Pro" w:hAnsi="Source Sans Pro"/>
+                <w:sz w:val="17"/>
+                <w:szCs w:val="17"/>
+                <w:lang w:val="en-US"/>
+              </w:rPr>
+              <w:t xml:space="preserve"> </w:t>
+            </w:r>
+            <w:proofErr w:type="spellStart"/>
+            <w:r>
+              <w:rPr>
+                <w:rFonts w:ascii="Source Sans Pro" w:hAnsi="Source Sans Pro"/>
+                <w:sz w:val="17"/>
+                <w:szCs w:val="17"/>
+                <w:lang w:val="en-US"/>
+              </w:rPr>
+              <w:t>Seragam</w:t>
+            </w:r>
+            <w:proofErr w:type="spellEnd"/>
+            <w:r>
+              <w:rPr>
+                <w:rFonts w:ascii="Source Sans Pro" w:hAnsi="Source Sans Pro"/>
+                <w:sz w:val="17"/>
+                <w:szCs w:val="17"/>
+                <w:lang w:val="en-US"/>
+              </w:rPr>
+              <w:t xml:space="preserve"> </w:t>
+            </w:r>
+            <w:proofErr w:type="spellStart"/>
+            <w:r>
+              <w:rPr>
+                <w:rFonts w:ascii="Source Sans Pro" w:hAnsi="Source Sans Pro"/>
+                <w:sz w:val="17"/>
+                <w:szCs w:val="17"/>
+                <w:lang w:val="en-US"/>
+              </w:rPr>
+              <w:t>Dinas</w:t>
+            </w:r>
+            <w:proofErr w:type="spellEnd"/>
+            <w:r>
+              <w:rPr>
+                <w:rFonts w:ascii="Source Sans Pro" w:hAnsi="Source Sans Pro"/>
+                <w:sz w:val="17"/>
+                <w:szCs w:val="17"/>
+                <w:lang w:val="en-US"/>
+              </w:rPr>
+              <w:t xml:space="preserve"> 30 </w:t>
+            </w:r>
+            <w:proofErr w:type="spellStart"/>
+            <w:r>
+              <w:rPr>
+                <w:rFonts w:ascii="Source Sans Pro" w:hAnsi="Source Sans Pro"/>
+                <w:sz w:val="17"/>
+                <w:szCs w:val="17"/>
+                <w:lang w:val="en-US"/>
+              </w:rPr>
+              <w:t>Tahun</w:t>
+            </w:r>
+            <w:proofErr w:type="spellEnd"/>
           </w:p>
           <w:p>
             <w:pPr>
@@ -1510,7 +1689,7 @@
                 <w:noProof/>
                 <w:sz w:val="28"/>
               </w:rPr>
-              <w:t>DAVID LOGO B.</w:t>
+              <w:t>DIMAS ARIFIN</w:t>
             </w:r>
             <w:r>
               <w:rPr>
@@ -1563,7 +1742,7 @@
                 <w:szCs w:val="28"/>
                 <w:lang w:val="en-US"/>
               </w:rPr>
-              <w:instrText xml:space="preserve"> MERGEFIELD SEPATU </w:instrText>
+              <w:instrText xml:space="preserve"> MERGEFIELD SPT </w:instrText>
             </w:r>
             <w:r>
               <w:rPr>
@@ -1580,7 +1759,7 @@
                 <w:szCs w:val="28"/>
                 <w:lang w:val="en-US"/>
               </w:rPr>
-              <w:t>39</w:t>
+              <w:t>41</w:t>
             </w:r>
             <w:r>
               <w:rPr>
@@ -1667,6 +1846,12 @@
                 <w:lang w:val="en-US"/>
               </w:rPr>
               <w:tab/>
+            </w:r>
+            <w:proofErr w:type="gramStart"/>
+            <w:r>
+              <w:rPr>
+                <w:lang w:val="en-US"/>
+              </w:rPr>
               <w:t>Topi</w:t>
             </w:r>
             <w:r>
@@ -1676,7 +1861,14 @@
               <w:rPr>
                 <w:lang w:val="en-US"/>
               </w:rPr>
-              <w:t xml:space="preserve">: </w:t>
+              <w:t>:</w:t>
+            </w:r>
+            <w:proofErr w:type="gramEnd"/>
+            <w:r>
+              <w:rPr>
+                <w:lang w:val="en-US"/>
+              </w:rPr>
+              <w:t xml:space="preserve"> </w:t>
             </w:r>
             <w:r>
               <w:rPr>
@@ -1709,7 +1901,7 @@
                 <w:szCs w:val="28"/>
                 <w:lang w:val="en-US"/>
               </w:rPr>
-              <w:t>55</w:t>
+              <w:t>58</w:t>
             </w:r>
             <w:r>
               <w:rPr>
@@ -1878,6 +2070,7 @@
                 <w:lang w:val="en-US"/>
               </w:rPr>
             </w:pPr>
+            <w:proofErr w:type="spellStart"/>
             <w:r>
               <w:rPr>
                 <w:sz w:val="20"/>
@@ -1886,6 +2079,7 @@
               </w:rPr>
               <w:t>Uk</w:t>
             </w:r>
+            <w:proofErr w:type="spellEnd"/>
             <w:r>
               <w:rPr>
                 <w:sz w:val="20"/>
@@ -1945,7 +2139,7 @@
                 <w:sz w:val="30"/>
                 <w:szCs w:val="30"/>
               </w:rPr>
-              <w:t>45</w:t>
+              <w:t>47</w:t>
             </w:r>
             <w:r>
               <w:rPr>
@@ -1999,7 +2193,7 @@
                 <w:szCs w:val="30"/>
                 <w:lang w:val="en-US"/>
               </w:rPr>
-              <w:t>24</w:t>
+              <w:t>23</w:t>
             </w:r>
             <w:r>
               <w:rPr>
@@ -2054,7 +2248,7 @@
                 <w:szCs w:val="30"/>
                 <w:lang w:val="en-US"/>
               </w:rPr>
-              <w:t>18</w:t>
+              <w:t>19</w:t>
             </w:r>
             <w:r>
               <w:rPr>
@@ -2109,7 +2303,7 @@
                 <w:szCs w:val="30"/>
                 <w:lang w:val="en-US"/>
               </w:rPr>
-              <w:t>28</w:t>
+              <w:t>29</w:t>
             </w:r>
             <w:r>
               <w:rPr>
@@ -2164,7 +2358,7 @@
                 <w:szCs w:val="30"/>
                 <w:lang w:val="en-US"/>
               </w:rPr>
-              <w:t>26</w:t>
+              <w:t>27</w:t>
             </w:r>
             <w:r>
               <w:rPr>
@@ -2219,7 +2413,7 @@
                 <w:szCs w:val="30"/>
                 <w:lang w:val="en-US"/>
               </w:rPr>
-              <w:t>28</w:t>
+              <w:t>29</w:t>
             </w:r>
             <w:r>
               <w:rPr>
@@ -2274,7 +2468,7 @@
                 <w:szCs w:val="30"/>
                 <w:lang w:val="en-US"/>
               </w:rPr>
-              <w:t>65</w:t>
+              <w:t>68</w:t>
             </w:r>
             <w:r>
               <w:rPr>
@@ -2329,7 +2523,7 @@
                 <w:szCs w:val="30"/>
                 <w:lang w:val="en-US"/>
               </w:rPr>
-              <w:t>43</w:t>
+              <w:t>42</w:t>
             </w:r>
             <w:r>
               <w:rPr>
@@ -2356,14 +2550,52 @@
               <w:tab/>
               <w:t xml:space="preserve">        </w:t>
             </w:r>
+            <w:proofErr w:type="spellStart"/>
             <w:r>
               <w:rPr>
                 <w:sz w:val="20"/>
                 <w:szCs w:val="32"/>
                 <w:lang w:val="en-US"/>
               </w:rPr>
-              <w:t>Krah dalam hitam</w:t>
-            </w:r>
+              <w:t>Krah</w:t>
+            </w:r>
+            <w:proofErr w:type="spellEnd"/>
+            <w:r>
+              <w:rPr>
+                <w:sz w:val="20"/>
+                <w:szCs w:val="32"/>
+                <w:lang w:val="en-US"/>
+              </w:rPr>
+              <w:t xml:space="preserve"> </w:t>
+            </w:r>
+            <w:proofErr w:type="spellStart"/>
+            <w:r>
+              <w:rPr>
+                <w:sz w:val="20"/>
+                <w:szCs w:val="32"/>
+                <w:lang w:val="en-US"/>
+              </w:rPr>
+              <w:t>dalam</w:t>
+            </w:r>
+            <w:proofErr w:type="spellEnd"/>
+            <w:r>
+              <w:rPr>
+                <w:sz w:val="20"/>
+                <w:szCs w:val="32"/>
+                <w:lang w:val="en-US"/>
+              </w:rPr>
+              <w:t xml:space="preserve"> </w:t>
+            </w:r>
+            <w:proofErr w:type="spellStart"/>
+            <w:r>
+              <w:rPr>
+                <w:sz w:val="20"/>
+                <w:szCs w:val="32"/>
+                <w:lang w:val="en-US"/>
+              </w:rPr>
+              <w:t>hitam</w:t>
+            </w:r>
+            <w:proofErr w:type="spellEnd"/>
           </w:p>
         </w:tc>
       </w:tr>
@@ -2433,15 +2665,11 @@
 <wne:recipients xmlns:wpc="http://schemas.microsoft.com/office/word/2010/wordprocessingCanvas" xmlns:cx="http://schemas.microsoft.com/office/drawing/2014/chartex" xmlns:cx1="http://schemas.microsoft.com/office/drawing/2015/9/8/chartex" xmlns:cx2="http://schemas.microsoft.com/office/drawing/2015/10/21/chartex" xmlns:cx3="http://schemas.microsoft.com/office/drawing/2016/5/9/chartex" xmlns:cx4="http://schemas.microsoft.com/office/drawing/2016/5/10/chartex" xmlns:cx5="http://schemas.microsoft.com/office/drawing/2016/5/11/chartex" xmlns:cx6="http://schemas.microsoft.com/office/drawing/2016/5/12/chartex" xmlns:cx7="http://schemas.microsoft.com/office/drawing/2016/5/13/chartex" xmlns:cx8="http://schemas.microsoft.com/office/drawing/2016/5/14/chartex" xmlns:mc="http://schemas.openxmlformats.org/markup-compatibility/2006" xmlns:aink="http://schemas.microsoft.com/office/drawing/2016/ink" xmlns:am3d="http://schemas.microsoft.com/office/drawing/2017/model3d" xmlns:o="urn:schemas-microsoft-com:office:office" xmlns:r="http://schemas.openxmlformats.org/officeDocument/2006/relationships" xmlns:m="http://schemas.openxmlformats.org/officeDocument/2006/math" xmlns:v="urn:schemas-microsoft-com:vml" xmlns:wp14="http://schemas.microsoft.com/office/word/2010/wordprocessingDrawing" xmlns:wp="http://schemas.openxmlformats.org/drawingml/2006/wordprocessingDrawing" xmlns:w10="urn:schemas-microsoft-com:office:word" xmlns:w="http://schemas.openxmlformats.org/wordprocessingml/2006/main" xmlns:w14="http://schemas.microsoft.com/office/word/2010/wordml" xmlns:w15="http://schemas.microsoft.com/office/word/2012/wordml" xmlns:w16cex="http://schemas.microsoft.com/office/word/2018/wordml/cex" xmlns:w16cid="http://schemas.microsoft.com/office/word/2016/wordml/cid" xmlns:w16="http://schemas.microsoft.com/office/word/2018/wordml" xmlns:w16sdtdh="http://schemas.microsoft.com/office/word/2020/wordml/sdtdatahash" xmlns:w16se="http://schemas.microsoft.com/office/word/2015/wordml/symex" xmlns:wpg="http://schemas.microsoft.com/office/word/2010/wordprocessingGroup" xmlns:wpi="http://schemas.microsoft.com/office/word/2010/wordprocessingInk" xmlns:wne="http://schemas.microsoft.com/office/word/2006/wordml" xmlns:wps="http://schemas.microsoft.com/office/word/2010/wordprocessingShape" mc:Ignorable="w14 w15 w16se w16cid w16 w16cex w16sdtdh wp14">
   <wne:recipientData>
     <wne:active wne:val="1"/>
-    <wne:hash wne:val="1687354235"/>
+    <wne:hash wne:val="2027730310"/>
   </wne:recipientData>
   <wne:recipientData>
     <wne:active wne:val="1"/>
-    <wne:hash wne:val="-901913281"/>
-  </wne:recipientData>
-  <wne:recipientData>
-    <wne:active wne:val="1"/>
-    <wne:hash wne:val="907686451"/>
+    <wne:hash wne:val="-1455572939"/>
   </wne:recipientData>
 </wne:recipients>
 </file>

</xml_diff>